<commit_message>
Ajout remarques doc pour ListeChainee
Ajout de deux remarques pour la doc d'utilisation la liste chainée à propos du parallèle Tableau classique et liste chainée
Ajout dans le gitignore du fichier de mySuite.properties qui changera tout le temps qd on lancera le programme: on a pas besoin de le tracker
</commit_message>
<xml_diff>
--- a/manuelUtilisation.docx
+++ b/manuelUtilisation.docx
@@ -1,6 +1,6 @@
 
 <file path=word/document.xml><?xml version="1.0" encoding="utf-8"?>
-<w:document xmlns:ve="http://schemas.openxmlformats.org/markup-compatibility/2006" xmlns:o="urn:schemas-microsoft-com:office:office" xmlns:r="http://schemas.openxmlformats.org/officeDocument/2006/relationships" xmlns:m="http://schemas.openxmlformats.org/officeDocument/2006/math" xmlns:v="urn:schemas-microsoft-com:vml" xmlns:wp="http://schemas.openxmlformats.org/drawingml/2006/wordprocessingDrawing" xmlns:w10="urn:schemas-microsoft-com:office:word" xmlns:w="http://schemas.openxmlformats.org/wordprocessingml/2006/main" xmlns:wne="http://schemas.microsoft.com/office/word/2006/wordml">
+<w:document xmlns:wpc="http://schemas.microsoft.com/office/word/2010/wordprocessingCanvas" xmlns:mc="http://schemas.openxmlformats.org/markup-compatibility/2006" xmlns:o="urn:schemas-microsoft-com:office:office" xmlns:r="http://schemas.openxmlformats.org/officeDocument/2006/relationships" xmlns:m="http://schemas.openxmlformats.org/officeDocument/2006/math" xmlns:v="urn:schemas-microsoft-com:vml" xmlns:wp14="http://schemas.microsoft.com/office/word/2010/wordprocessingDrawing" xmlns:wp="http://schemas.openxmlformats.org/drawingml/2006/wordprocessingDrawing" xmlns:w10="urn:schemas-microsoft-com:office:word" xmlns:w="http://schemas.openxmlformats.org/wordprocessingml/2006/main" xmlns:w14="http://schemas.microsoft.com/office/word/2010/wordml" xmlns:w15="http://schemas.microsoft.com/office/word/2012/wordml" xmlns:wpg="http://schemas.microsoft.com/office/word/2010/wordprocessingGroup" xmlns:wpi="http://schemas.microsoft.com/office/word/2010/wordprocessingInk" xmlns:wne="http://schemas.microsoft.com/office/word/2006/wordml" xmlns:wps="http://schemas.microsoft.com/office/word/2010/wordprocessingShape" mc:Ignorable="w14 w15 wp14">
   <w:body>
     <w:p>
       <w:pPr>
@@ -70,29 +70,79 @@
       </w:r>
     </w:p>
     <w:p>
+      <w:pPr>
+        <w:rPr>
+          <w:rFonts w:ascii="MS Mincho" w:eastAsia="MS Mincho" w:hAnsi="MS Mincho"/>
+        </w:rPr>
+      </w:pPr>
       <w:r>
         <w:tab/>
         <w:t>La liste chainée se déclare de la façon suivant :</w:t>
       </w:r>
-    </w:p>
-    <w:p>
-      <w:pPr>
+      <w:r>
+        <w:br/>
+      </w:r>
+      <w:r>
         <w:rPr>
           <w:rFonts w:ascii="MS Mincho" w:eastAsia="MS Mincho" w:hAnsi="MS Mincho"/>
         </w:rPr>
-      </w:pPr>
+        <w:tab/>
+      </w:r>
       <w:r>
         <w:rPr>
           <w:rFonts w:ascii="MS Mincho" w:eastAsia="MS Mincho" w:hAnsi="MS Mincho"/>
         </w:rPr>
         <w:tab/>
       </w:r>
+      <w:proofErr w:type="spellStart"/>
       <w:r>
         <w:rPr>
           <w:rFonts w:ascii="MS Mincho" w:eastAsia="MS Mincho" w:hAnsi="MS Mincho"/>
         </w:rPr>
-        <w:tab/>
-        <w:t>ListeChainee myList = new ListeChainee()</w:t>
+        <w:t>ListeChainee</w:t>
+      </w:r>
+      <w:proofErr w:type="spellEnd"/>
+      <w:r>
+        <w:rPr>
+          <w:rFonts w:ascii="MS Mincho" w:eastAsia="MS Mincho" w:hAnsi="MS Mincho"/>
+        </w:rPr>
+        <w:t xml:space="preserve"> </w:t>
+      </w:r>
+      <w:proofErr w:type="spellStart"/>
+      <w:r>
+        <w:rPr>
+          <w:rFonts w:ascii="MS Mincho" w:eastAsia="MS Mincho" w:hAnsi="MS Mincho"/>
+        </w:rPr>
+        <w:t>myList</w:t>
+      </w:r>
+      <w:proofErr w:type="spellEnd"/>
+      <w:r>
+        <w:rPr>
+          <w:rFonts w:ascii="MS Mincho" w:eastAsia="MS Mincho" w:hAnsi="MS Mincho"/>
+        </w:rPr>
+        <w:t xml:space="preserve"> = new </w:t>
+      </w:r>
+      <w:proofErr w:type="spellStart"/>
+      <w:proofErr w:type="gramStart"/>
+      <w:r>
+        <w:rPr>
+          <w:rFonts w:ascii="MS Mincho" w:eastAsia="MS Mincho" w:hAnsi="MS Mincho"/>
+        </w:rPr>
+        <w:t>ListeChainee</w:t>
+      </w:r>
+      <w:proofErr w:type="spellEnd"/>
+      <w:r>
+        <w:rPr>
+          <w:rFonts w:ascii="MS Mincho" w:eastAsia="MS Mincho" w:hAnsi="MS Mincho"/>
+        </w:rPr>
+        <w:t>(</w:t>
+      </w:r>
+      <w:proofErr w:type="gramEnd"/>
+      <w:r>
+        <w:rPr>
+          <w:rFonts w:ascii="MS Mincho" w:eastAsia="MS Mincho" w:hAnsi="MS Mincho"/>
+        </w:rPr>
+        <w:t>)</w:t>
       </w:r>
       <w:r>
         <w:rPr>
@@ -114,11 +164,49 @@
           <w:numId w:val="1"/>
         </w:numPr>
       </w:pPr>
-      <w:r>
-        <w:rPr>
-          <w:b/>
-        </w:rPr>
-        <w:t>add(int element)</w:t>
+      <w:proofErr w:type="spellStart"/>
+      <w:proofErr w:type="gramStart"/>
+      <w:r>
+        <w:rPr>
+          <w:b/>
+        </w:rPr>
+        <w:t>add</w:t>
+      </w:r>
+      <w:proofErr w:type="spellEnd"/>
+      <w:r>
+        <w:rPr>
+          <w:b/>
+        </w:rPr>
+        <w:t>(</w:t>
+      </w:r>
+      <w:proofErr w:type="spellStart"/>
+      <w:proofErr w:type="gramEnd"/>
+      <w:r>
+        <w:rPr>
+          <w:b/>
+        </w:rPr>
+        <w:t>int</w:t>
+      </w:r>
+      <w:proofErr w:type="spellEnd"/>
+      <w:r>
+        <w:rPr>
+          <w:b/>
+        </w:rPr>
+        <w:t xml:space="preserve"> </w:t>
+      </w:r>
+      <w:proofErr w:type="spellStart"/>
+      <w:r>
+        <w:rPr>
+          <w:b/>
+        </w:rPr>
+        <w:t>element</w:t>
+      </w:r>
+      <w:proofErr w:type="spellEnd"/>
+      <w:r>
+        <w:rPr>
+          <w:b/>
+        </w:rPr>
+        <w:t>)</w:t>
       </w:r>
       <w:r>
         <w:t> : Permet d’ajouter un élément à la liste chainée.</w:t>
@@ -132,12 +220,22 @@
           <w:numId w:val="1"/>
         </w:numPr>
       </w:pPr>
-      <w:r>
-        <w:rPr>
-          <w:b/>
-        </w:rPr>
-        <w:t>add(</w:t>
-      </w:r>
+      <w:proofErr w:type="spellStart"/>
+      <w:proofErr w:type="gramStart"/>
+      <w:r>
+        <w:rPr>
+          <w:b/>
+        </w:rPr>
+        <w:t>add</w:t>
+      </w:r>
+      <w:proofErr w:type="spellEnd"/>
+      <w:r>
+        <w:rPr>
+          <w:b/>
+        </w:rPr>
+        <w:t>(</w:t>
+      </w:r>
+      <w:proofErr w:type="gramEnd"/>
       <w:r>
         <w:rPr>
           <w:b/>
@@ -171,11 +269,19 @@
           <w:numId w:val="1"/>
         </w:numPr>
       </w:pPr>
-      <w:r>
-        <w:rPr>
-          <w:b/>
-        </w:rPr>
-        <w:t>reset() </w:t>
+      <w:proofErr w:type="gramStart"/>
+      <w:r>
+        <w:rPr>
+          <w:b/>
+        </w:rPr>
+        <w:t>reset(</w:t>
+      </w:r>
+      <w:proofErr w:type="gramEnd"/>
+      <w:r>
+        <w:rPr>
+          <w:b/>
+        </w:rPr>
+        <w:t>) </w:t>
       </w:r>
       <w:r>
         <w:t>: vide la liste.</w:t>
@@ -189,11 +295,27 @@
           <w:numId w:val="1"/>
         </w:numPr>
       </w:pPr>
-      <w:r>
-        <w:rPr>
-          <w:b/>
-        </w:rPr>
-        <w:t>isEmpty() </w:t>
+      <w:proofErr w:type="spellStart"/>
+      <w:proofErr w:type="gramStart"/>
+      <w:r>
+        <w:rPr>
+          <w:b/>
+        </w:rPr>
+        <w:t>isEmpty</w:t>
+      </w:r>
+      <w:proofErr w:type="spellEnd"/>
+      <w:r>
+        <w:rPr>
+          <w:b/>
+        </w:rPr>
+        <w:t>(</w:t>
+      </w:r>
+      <w:proofErr w:type="gramEnd"/>
+      <w:r>
+        <w:rPr>
+          <w:b/>
+        </w:rPr>
+        <w:t>) </w:t>
       </w:r>
       <w:r>
         <w:t>:</w:t>
@@ -210,17 +332,71 @@
           <w:numId w:val="1"/>
         </w:numPr>
       </w:pPr>
-      <w:r>
-        <w:rPr>
-          <w:b/>
-        </w:rPr>
-        <w:t>contains(int element) </w:t>
+      <w:proofErr w:type="spellStart"/>
+      <w:proofErr w:type="gramStart"/>
+      <w:r>
+        <w:rPr>
+          <w:b/>
+        </w:rPr>
+        <w:t>contains</w:t>
+      </w:r>
+      <w:proofErr w:type="spellEnd"/>
+      <w:r>
+        <w:rPr>
+          <w:b/>
+        </w:rPr>
+        <w:t>(</w:t>
+      </w:r>
+      <w:proofErr w:type="spellStart"/>
+      <w:proofErr w:type="gramEnd"/>
+      <w:r>
+        <w:rPr>
+          <w:b/>
+        </w:rPr>
+        <w:t>int</w:t>
+      </w:r>
+      <w:proofErr w:type="spellEnd"/>
+      <w:r>
+        <w:rPr>
+          <w:b/>
+        </w:rPr>
+        <w:t xml:space="preserve"> </w:t>
+      </w:r>
+      <w:proofErr w:type="spellStart"/>
+      <w:r>
+        <w:rPr>
+          <w:b/>
+        </w:rPr>
+        <w:t>element</w:t>
+      </w:r>
+      <w:proofErr w:type="spellEnd"/>
+      <w:r>
+        <w:rPr>
+          <w:b/>
+        </w:rPr>
+        <w:t>) </w:t>
       </w:r>
       <w:r>
         <w:t>:</w:t>
       </w:r>
       <w:r>
-        <w:t xml:space="preserve"> Retourne vrai si la liste contient l’élement element, faux sinon.</w:t>
+        <w:t xml:space="preserve"> Retourne vrai si la liste contient l’</w:t>
+      </w:r>
+      <w:proofErr w:type="spellStart"/>
+      <w:r>
+        <w:t>élement</w:t>
+      </w:r>
+      <w:proofErr w:type="spellEnd"/>
+      <w:r>
+        <w:t xml:space="preserve"> </w:t>
+      </w:r>
+      <w:proofErr w:type="spellStart"/>
+      <w:r>
+        <w:t>element</w:t>
+      </w:r>
+      <w:proofErr w:type="spellEnd"/>
+      <w:r>
+        <w:t>, faux sinon.</w:t>
       </w:r>
     </w:p>
     <w:p>
@@ -231,11 +407,35 @@
           <w:numId w:val="1"/>
         </w:numPr>
       </w:pPr>
-      <w:r>
-        <w:rPr>
-          <w:b/>
-        </w:rPr>
-        <w:t>getAt(int position) </w:t>
+      <w:proofErr w:type="spellStart"/>
+      <w:proofErr w:type="gramStart"/>
+      <w:r>
+        <w:rPr>
+          <w:b/>
+        </w:rPr>
+        <w:t>getAt</w:t>
+      </w:r>
+      <w:proofErr w:type="spellEnd"/>
+      <w:r>
+        <w:rPr>
+          <w:b/>
+        </w:rPr>
+        <w:t>(</w:t>
+      </w:r>
+      <w:proofErr w:type="spellStart"/>
+      <w:proofErr w:type="gramEnd"/>
+      <w:r>
+        <w:rPr>
+          <w:b/>
+        </w:rPr>
+        <w:t>int</w:t>
+      </w:r>
+      <w:proofErr w:type="spellEnd"/>
+      <w:r>
+        <w:rPr>
+          <w:b/>
+        </w:rPr>
+        <w:t xml:space="preserve"> position) </w:t>
       </w:r>
       <w:r>
         <w:t>:</w:t>
@@ -252,17 +452,77 @@
           <w:numId w:val="1"/>
         </w:numPr>
       </w:pPr>
-      <w:r>
-        <w:rPr>
-          <w:b/>
-        </w:rPr>
-        <w:t>setAt(int position, int element) </w:t>
+      <w:proofErr w:type="spellStart"/>
+      <w:proofErr w:type="gramStart"/>
+      <w:r>
+        <w:rPr>
+          <w:b/>
+        </w:rPr>
+        <w:t>setAt</w:t>
+      </w:r>
+      <w:proofErr w:type="spellEnd"/>
+      <w:r>
+        <w:rPr>
+          <w:b/>
+        </w:rPr>
+        <w:t>(</w:t>
+      </w:r>
+      <w:proofErr w:type="spellStart"/>
+      <w:proofErr w:type="gramEnd"/>
+      <w:r>
+        <w:rPr>
+          <w:b/>
+        </w:rPr>
+        <w:t>int</w:t>
+      </w:r>
+      <w:proofErr w:type="spellEnd"/>
+      <w:r>
+        <w:rPr>
+          <w:b/>
+        </w:rPr>
+        <w:t xml:space="preserve"> position, </w:t>
+      </w:r>
+      <w:proofErr w:type="spellStart"/>
+      <w:r>
+        <w:rPr>
+          <w:b/>
+        </w:rPr>
+        <w:t>int</w:t>
+      </w:r>
+      <w:proofErr w:type="spellEnd"/>
+      <w:r>
+        <w:rPr>
+          <w:b/>
+        </w:rPr>
+        <w:t xml:space="preserve"> </w:t>
+      </w:r>
+      <w:proofErr w:type="spellStart"/>
+      <w:r>
+        <w:rPr>
+          <w:b/>
+        </w:rPr>
+        <w:t>element</w:t>
+      </w:r>
+      <w:proofErr w:type="spellEnd"/>
+      <w:r>
+        <w:rPr>
+          <w:b/>
+        </w:rPr>
+        <w:t>) </w:t>
       </w:r>
       <w:r>
         <w:t>:</w:t>
       </w:r>
       <w:r>
-        <w:t xml:space="preserve"> Remplace la valeur contenue à l’index position par element.</w:t>
+        <w:t xml:space="preserve"> Remplace la valeur contenue à l’index position par </w:t>
+      </w:r>
+      <w:proofErr w:type="spellStart"/>
+      <w:r>
+        <w:t>element</w:t>
+      </w:r>
+      <w:proofErr w:type="spellEnd"/>
+      <w:r>
+        <w:t>.</w:t>
       </w:r>
     </w:p>
     <w:p>
@@ -273,17 +533,49 @@
           <w:numId w:val="1"/>
         </w:numPr>
       </w:pPr>
-      <w:r>
-        <w:rPr>
-          <w:b/>
-        </w:rPr>
-        <w:t>removeAt(int position) </w:t>
+      <w:proofErr w:type="spellStart"/>
+      <w:proofErr w:type="gramStart"/>
+      <w:r>
+        <w:rPr>
+          <w:b/>
+        </w:rPr>
+        <w:t>removeAt</w:t>
+      </w:r>
+      <w:proofErr w:type="spellEnd"/>
+      <w:r>
+        <w:rPr>
+          <w:b/>
+        </w:rPr>
+        <w:t>(</w:t>
+      </w:r>
+      <w:proofErr w:type="spellStart"/>
+      <w:proofErr w:type="gramEnd"/>
+      <w:r>
+        <w:rPr>
+          <w:b/>
+        </w:rPr>
+        <w:t>int</w:t>
+      </w:r>
+      <w:proofErr w:type="spellEnd"/>
+      <w:r>
+        <w:rPr>
+          <w:b/>
+        </w:rPr>
+        <w:t xml:space="preserve"> position) </w:t>
       </w:r>
       <w:r>
         <w:t>:</w:t>
       </w:r>
       <w:r>
-        <w:t xml:space="preserve"> Supprime le maillon qui est à la position position.</w:t>
+        <w:t xml:space="preserve"> Supprime le maillon qui est à la position </w:t>
+      </w:r>
+      <w:proofErr w:type="spellStart"/>
+      <w:r>
+        <w:t>position</w:t>
+      </w:r>
+      <w:proofErr w:type="spellEnd"/>
+      <w:r>
+        <w:t>.</w:t>
       </w:r>
     </w:p>
     <w:p>
@@ -294,11 +586,49 @@
           <w:numId w:val="1"/>
         </w:numPr>
       </w:pPr>
-      <w:r>
-        <w:rPr>
-          <w:b/>
-        </w:rPr>
-        <w:t>removeItem(int element) </w:t>
+      <w:proofErr w:type="spellStart"/>
+      <w:proofErr w:type="gramStart"/>
+      <w:r>
+        <w:rPr>
+          <w:b/>
+        </w:rPr>
+        <w:t>removeItem</w:t>
+      </w:r>
+      <w:proofErr w:type="spellEnd"/>
+      <w:r>
+        <w:rPr>
+          <w:b/>
+        </w:rPr>
+        <w:t>(</w:t>
+      </w:r>
+      <w:proofErr w:type="spellStart"/>
+      <w:proofErr w:type="gramEnd"/>
+      <w:r>
+        <w:rPr>
+          <w:b/>
+        </w:rPr>
+        <w:t>int</w:t>
+      </w:r>
+      <w:proofErr w:type="spellEnd"/>
+      <w:r>
+        <w:rPr>
+          <w:b/>
+        </w:rPr>
+        <w:t xml:space="preserve"> </w:t>
+      </w:r>
+      <w:proofErr w:type="spellStart"/>
+      <w:r>
+        <w:rPr>
+          <w:b/>
+        </w:rPr>
+        <w:t>element</w:t>
+      </w:r>
+      <w:proofErr w:type="spellEnd"/>
+      <w:r>
+        <w:rPr>
+          <w:b/>
+        </w:rPr>
+        <w:t>) </w:t>
       </w:r>
       <w:r>
         <w:t>:</w:t>
@@ -315,11 +645,27 @@
           <w:numId w:val="1"/>
         </w:numPr>
       </w:pPr>
-      <w:r>
-        <w:rPr>
-          <w:b/>
-        </w:rPr>
-        <w:t>getSize() </w:t>
+      <w:proofErr w:type="spellStart"/>
+      <w:proofErr w:type="gramStart"/>
+      <w:r>
+        <w:rPr>
+          <w:b/>
+        </w:rPr>
+        <w:t>getSize</w:t>
+      </w:r>
+      <w:proofErr w:type="spellEnd"/>
+      <w:r>
+        <w:rPr>
+          <w:b/>
+        </w:rPr>
+        <w:t>(</w:t>
+      </w:r>
+      <w:proofErr w:type="gramEnd"/>
+      <w:r>
+        <w:rPr>
+          <w:b/>
+        </w:rPr>
+        <w:t>) </w:t>
       </w:r>
       <w:r>
         <w:t>: Retourne la taille de la liste.</w:t>
@@ -333,11 +679,33 @@
           <w:numId w:val="1"/>
         </w:numPr>
       </w:pPr>
-      <w:r>
-        <w:rPr>
-          <w:b/>
-        </w:rPr>
-        <w:t>show() ou showByOrderedAsc() </w:t>
+      <w:proofErr w:type="gramStart"/>
+      <w:r>
+        <w:rPr>
+          <w:b/>
+        </w:rPr>
+        <w:t>show(</w:t>
+      </w:r>
+      <w:proofErr w:type="gramEnd"/>
+      <w:r>
+        <w:rPr>
+          <w:b/>
+        </w:rPr>
+        <w:t xml:space="preserve">) ou </w:t>
+      </w:r>
+      <w:proofErr w:type="spellStart"/>
+      <w:r>
+        <w:rPr>
+          <w:b/>
+        </w:rPr>
+        <w:t>showByOrderedAsc</w:t>
+      </w:r>
+      <w:proofErr w:type="spellEnd"/>
+      <w:r>
+        <w:rPr>
+          <w:b/>
+        </w:rPr>
+        <w:t>() </w:t>
       </w:r>
       <w:r>
         <w:t>:</w:t>
@@ -354,11 +722,27 @@
           <w:numId w:val="1"/>
         </w:numPr>
       </w:pPr>
-      <w:r>
-        <w:rPr>
-          <w:b/>
-        </w:rPr>
-        <w:t>showByKeyOrderedDesc() </w:t>
+      <w:proofErr w:type="spellStart"/>
+      <w:proofErr w:type="gramStart"/>
+      <w:r>
+        <w:rPr>
+          <w:b/>
+        </w:rPr>
+        <w:t>showByKeyOrderedDesc</w:t>
+      </w:r>
+      <w:proofErr w:type="spellEnd"/>
+      <w:r>
+        <w:rPr>
+          <w:b/>
+        </w:rPr>
+        <w:t>(</w:t>
+      </w:r>
+      <w:proofErr w:type="gramEnd"/>
+      <w:r>
+        <w:rPr>
+          <w:b/>
+        </w:rPr>
+        <w:t>) </w:t>
       </w:r>
       <w:r>
         <w:t>:</w:t>
@@ -375,14 +759,77 @@
           <w:numId w:val="1"/>
         </w:numPr>
       </w:pPr>
-      <w:r>
-        <w:rPr>
-          <w:b/>
-        </w:rPr>
-        <w:t xml:space="preserve">toString() : </w:t>
+      <w:proofErr w:type="spellStart"/>
+      <w:proofErr w:type="gramStart"/>
+      <w:r>
+        <w:rPr>
+          <w:b/>
+        </w:rPr>
+        <w:t>toString</w:t>
+      </w:r>
+      <w:proofErr w:type="spellEnd"/>
+      <w:r>
+        <w:rPr>
+          <w:b/>
+        </w:rPr>
+        <w:t>(</w:t>
+      </w:r>
+      <w:proofErr w:type="gramEnd"/>
+      <w:r>
+        <w:rPr>
+          <w:b/>
+        </w:rPr>
+        <w:t xml:space="preserve">) : </w:t>
       </w:r>
       <w:r>
         <w:t>Affiche les éléments de la liste dans leur ordre d’ajout, séparés par des virgules.</w:t>
+      </w:r>
+    </w:p>
+    <w:p>
+      <w:r>
+        <w:rPr>
+          <w:i/>
+        </w:rPr>
+        <w:t>Remarque :</w:t>
+      </w:r>
+      <w:r>
+        <w:t xml:space="preserve"> l’index de notre liste chainée fonctionne sur le même principe que celui d’un tableau : l’élément 0 est le premie</w:t>
+      </w:r>
+      <w:r>
+        <w:t>r élément ajouté dans la liste.</w:t>
+      </w:r>
+    </w:p>
+    <w:p>
+      <w:r>
+        <w:rPr>
+          <w:i/>
+        </w:rPr>
+        <w:t>Remarque :</w:t>
+      </w:r>
+      <w:r>
+        <w:t xml:space="preserve"> prenons une liste chainée équivalente à un tableau : [0 =&gt; ‘elem1’, 1 =&gt; ‘elem2’]. Si on retire le chainon</w:t>
+      </w:r>
+      <w:bookmarkStart w:id="0" w:name="_GoBack"/>
+      <w:bookmarkEnd w:id="0"/>
+      <w:r>
+        <w:t xml:space="preserve"> 0 ou le chainon qui comporte « </w:t>
+      </w:r>
+      <w:proofErr w:type="spellStart"/>
+      <w:r>
+        <w:t>elem</w:t>
+      </w:r>
+      <w:proofErr w:type="spellEnd"/>
+      <w:r>
+        <w:t xml:space="preserve"> 1 » ; notre tableau deviendra </w:t>
+      </w:r>
+      <w:r>
+        <w:t>[0 =&gt; </w:t>
+      </w:r>
+      <w:r>
+        <w:t>‘elem2’</w:t>
+      </w:r>
+      <w:r>
+        <w:t>]</w:t>
       </w:r>
     </w:p>
     <w:p>
@@ -420,21 +867,90 @@
           <w:rFonts w:ascii="MS Mincho" w:eastAsia="MS Mincho" w:hAnsi="MS Mincho"/>
           <w:lang w:val="en-GB"/>
         </w:rPr>
-        <w:t>Suite mySuite = Suite(path, operator, val1, val2, length, emptyState)</w:t>
-      </w:r>
-    </w:p>
-    <w:p>
-      <w:pPr>
-        <w:rPr>
+        <w:t xml:space="preserve">Suite </w:t>
+      </w:r>
+      <w:proofErr w:type="spellStart"/>
+      <w:r>
+        <w:rPr>
+          <w:rFonts w:ascii="MS Mincho" w:eastAsia="MS Mincho" w:hAnsi="MS Mincho"/>
           <w:lang w:val="en-GB"/>
         </w:rPr>
-      </w:pPr>
-      <w:r>
-        <w:rPr>
+        <w:t>mySuite</w:t>
+      </w:r>
+      <w:proofErr w:type="spellEnd"/>
+      <w:r>
+        <w:rPr>
+          <w:rFonts w:ascii="MS Mincho" w:eastAsia="MS Mincho" w:hAnsi="MS Mincho"/>
           <w:lang w:val="en-GB"/>
         </w:rPr>
+        <w:t xml:space="preserve"> = </w:t>
+      </w:r>
+      <w:proofErr w:type="gramStart"/>
+      <w:r>
+        <w:rPr>
+          <w:rFonts w:ascii="MS Mincho" w:eastAsia="MS Mincho" w:hAnsi="MS Mincho"/>
+          <w:lang w:val="en-GB"/>
+        </w:rPr>
+        <w:t>Suite(</w:t>
+      </w:r>
+      <w:proofErr w:type="gramEnd"/>
+      <w:r>
+        <w:rPr>
+          <w:rFonts w:ascii="MS Mincho" w:eastAsia="MS Mincho" w:hAnsi="MS Mincho"/>
+          <w:lang w:val="en-GB"/>
+        </w:rPr>
+        <w:t xml:space="preserve">path, operator, val1, val2, length, </w:t>
+      </w:r>
+      <w:proofErr w:type="spellStart"/>
+      <w:r>
+        <w:rPr>
+          <w:rFonts w:ascii="MS Mincho" w:eastAsia="MS Mincho" w:hAnsi="MS Mincho"/>
+          <w:lang w:val="en-GB"/>
+        </w:rPr>
+        <w:t>emptyState</w:t>
+      </w:r>
+      <w:proofErr w:type="spellEnd"/>
+      <w:r>
+        <w:rPr>
+          <w:rFonts w:ascii="MS Mincho" w:eastAsia="MS Mincho" w:hAnsi="MS Mincho"/>
+          <w:lang w:val="en-GB"/>
+        </w:rPr>
+        <w:t>)</w:t>
+      </w:r>
+    </w:p>
+    <w:p>
+      <w:pPr>
+        <w:rPr>
+          <w:lang w:val="en-GB"/>
+        </w:rPr>
+      </w:pPr>
+      <w:r>
+        <w:rPr>
+          <w:lang w:val="en-GB"/>
+        </w:rPr>
         <w:tab/>
-        <w:t xml:space="preserve">Où : </w:t>
+      </w:r>
+      <w:proofErr w:type="spellStart"/>
+      <w:proofErr w:type="gramStart"/>
+      <w:r>
+        <w:rPr>
+          <w:lang w:val="en-GB"/>
+        </w:rPr>
+        <w:t>Où</w:t>
+      </w:r>
+      <w:proofErr w:type="spellEnd"/>
+      <w:r>
+        <w:rPr>
+          <w:lang w:val="en-GB"/>
+        </w:rPr>
+        <w:t xml:space="preserve"> :</w:t>
+      </w:r>
+      <w:proofErr w:type="gramEnd"/>
+      <w:r>
+        <w:rPr>
+          <w:lang w:val="en-GB"/>
+        </w:rPr>
+        <w:t xml:space="preserve"> </w:t>
       </w:r>
     </w:p>
     <w:p>
@@ -445,11 +961,19 @@
           <w:numId w:val="2"/>
         </w:numPr>
       </w:pPr>
-      <w:r>
-        <w:rPr>
-          <w:b/>
-        </w:rPr>
-        <w:t xml:space="preserve">path </w:t>
+      <w:proofErr w:type="spellStart"/>
+      <w:r>
+        <w:rPr>
+          <w:b/>
+        </w:rPr>
+        <w:t>path</w:t>
+      </w:r>
+      <w:proofErr w:type="spellEnd"/>
+      <w:r>
+        <w:rPr>
+          <w:b/>
+        </w:rPr>
+        <w:t xml:space="preserve"> </w:t>
       </w:r>
       <w:r>
         <w:t>: nom du fichier de sauvegarde.</w:t>
@@ -466,6 +990,7 @@
           <w:lang w:val="en-GB"/>
         </w:rPr>
       </w:pPr>
+      <w:proofErr w:type="gramStart"/>
       <w:r>
         <w:rPr>
           <w:b/>
@@ -477,7 +1002,56 @@
         <w:rPr>
           <w:lang w:val="en-GB"/>
         </w:rPr>
-        <w:t>: type d’opération (add, sub, mult ou div).</w:t>
+        <w:t>:</w:t>
+      </w:r>
+      <w:proofErr w:type="gramEnd"/>
+      <w:r>
+        <w:rPr>
+          <w:lang w:val="en-GB"/>
+        </w:rPr>
+        <w:t xml:space="preserve"> type </w:t>
+      </w:r>
+      <w:proofErr w:type="spellStart"/>
+      <w:r>
+        <w:rPr>
+          <w:lang w:val="en-GB"/>
+        </w:rPr>
+        <w:t>d’opération</w:t>
+      </w:r>
+      <w:proofErr w:type="spellEnd"/>
+      <w:r>
+        <w:rPr>
+          <w:lang w:val="en-GB"/>
+        </w:rPr>
+        <w:t xml:space="preserve"> (add, sub, </w:t>
+      </w:r>
+      <w:proofErr w:type="spellStart"/>
+      <w:r>
+        <w:rPr>
+          <w:lang w:val="en-GB"/>
+        </w:rPr>
+        <w:t>mult</w:t>
+      </w:r>
+      <w:proofErr w:type="spellEnd"/>
+      <w:r>
+        <w:rPr>
+          <w:lang w:val="en-GB"/>
+        </w:rPr>
+        <w:t xml:space="preserve"> </w:t>
+      </w:r>
+      <w:proofErr w:type="spellStart"/>
+      <w:r>
+        <w:rPr>
+          <w:lang w:val="en-GB"/>
+        </w:rPr>
+        <w:t>ou</w:t>
+      </w:r>
+      <w:proofErr w:type="spellEnd"/>
+      <w:r>
+        <w:rPr>
+          <w:lang w:val="en-GB"/>
+        </w:rPr>
+        <w:t xml:space="preserve"> div).</w:t>
       </w:r>
     </w:p>
     <w:p>
@@ -509,11 +1083,19 @@
           <w:numId w:val="2"/>
         </w:numPr>
       </w:pPr>
-      <w:r>
-        <w:rPr>
-          <w:b/>
-        </w:rPr>
-        <w:t>length </w:t>
+      <w:proofErr w:type="spellStart"/>
+      <w:r>
+        <w:rPr>
+          <w:b/>
+        </w:rPr>
+        <w:t>length</w:t>
+      </w:r>
+      <w:proofErr w:type="spellEnd"/>
+      <w:r>
+        <w:rPr>
+          <w:b/>
+        </w:rPr>
+        <w:t> </w:t>
       </w:r>
       <w:r>
         <w:t>:</w:t>
@@ -530,28 +1112,52 @@
           <w:numId w:val="2"/>
         </w:numPr>
       </w:pPr>
-      <w:r>
-        <w:rPr>
-          <w:b/>
-        </w:rPr>
-        <w:t>emptyState </w:t>
+      <w:proofErr w:type="spellStart"/>
+      <w:r>
+        <w:rPr>
+          <w:b/>
+        </w:rPr>
+        <w:t>emptyState</w:t>
+      </w:r>
+      <w:proofErr w:type="spellEnd"/>
+      <w:r>
+        <w:rPr>
+          <w:b/>
+        </w:rPr>
+        <w:t> </w:t>
       </w:r>
       <w:r>
         <w:t>:</w:t>
       </w:r>
       <w:r>
-        <w:t xml:space="preserve"> True pour recalculer entièrement la suite, false pour reprendre la génération à partir des valeurs contenues dans le fichier de sauvegarde.</w:t>
+        <w:t xml:space="preserve"> </w:t>
+      </w:r>
+      <w:proofErr w:type="spellStart"/>
+      <w:r>
+        <w:t>True</w:t>
+      </w:r>
+      <w:proofErr w:type="spellEnd"/>
+      <w:r>
+        <w:t xml:space="preserve"> pour recalculer entièrement la suite, false pour reprendre la génération à partir des valeurs contenues dans le fichier de sauvegarde.</w:t>
       </w:r>
     </w:p>
     <w:p>
       <w:r>
         <w:t xml:space="preserve">La fonction </w:t>
       </w:r>
-      <w:r>
-        <w:rPr>
-          <w:b/>
-        </w:rPr>
-        <w:t>show()</w:t>
+      <w:proofErr w:type="gramStart"/>
+      <w:r>
+        <w:rPr>
+          <w:b/>
+        </w:rPr>
+        <w:t>show(</w:t>
+      </w:r>
+      <w:proofErr w:type="gramEnd"/>
+      <w:r>
+        <w:rPr>
+          <w:b/>
+        </w:rPr>
+        <w:t>)</w:t>
       </w:r>
       <w:r>
         <w:rPr>
@@ -606,7 +1212,7 @@
 </file>
 
 <file path=word/numbering.xml><?xml version="1.0" encoding="utf-8"?>
-<w:numbering xmlns:ve="http://schemas.openxmlformats.org/markup-compatibility/2006" xmlns:o="urn:schemas-microsoft-com:office:office" xmlns:r="http://schemas.openxmlformats.org/officeDocument/2006/relationships" xmlns:m="http://schemas.openxmlformats.org/officeDocument/2006/math" xmlns:v="urn:schemas-microsoft-com:vml" xmlns:wp="http://schemas.openxmlformats.org/drawingml/2006/wordprocessingDrawing" xmlns:w10="urn:schemas-microsoft-com:office:word" xmlns:w="http://schemas.openxmlformats.org/wordprocessingml/2006/main" xmlns:wne="http://schemas.microsoft.com/office/word/2006/wordml">
+<w:numbering xmlns:wpc="http://schemas.microsoft.com/office/word/2010/wordprocessingCanvas" xmlns:mc="http://schemas.openxmlformats.org/markup-compatibility/2006" xmlns:o="urn:schemas-microsoft-com:office:office" xmlns:r="http://schemas.openxmlformats.org/officeDocument/2006/relationships" xmlns:m="http://schemas.openxmlformats.org/officeDocument/2006/math" xmlns:v="urn:schemas-microsoft-com:vml" xmlns:wp14="http://schemas.microsoft.com/office/word/2010/wordprocessingDrawing" xmlns:wp="http://schemas.openxmlformats.org/drawingml/2006/wordprocessingDrawing" xmlns:w10="urn:schemas-microsoft-com:office:word" xmlns:w="http://schemas.openxmlformats.org/wordprocessingml/2006/main" xmlns:w14="http://schemas.microsoft.com/office/word/2010/wordml" xmlns:w15="http://schemas.microsoft.com/office/word/2012/wordml" xmlns:wpg="http://schemas.microsoft.com/office/word/2010/wordprocessingGroup" xmlns:wpi="http://schemas.microsoft.com/office/word/2010/wordprocessingInk" xmlns:wne="http://schemas.microsoft.com/office/word/2006/wordml" xmlns:wps="http://schemas.microsoft.com/office/word/2010/wordprocessingShape" mc:Ignorable="w14 w15 wp14">
   <w:abstractNum w:abstractNumId="0">
     <w:nsid w:val="586268A2"/>
     <w:multiLevelType w:val="hybridMultilevel"/>
@@ -843,7 +1449,7 @@
 </file>
 
 <file path=word/styles.xml><?xml version="1.0" encoding="utf-8"?>
-<w:styles xmlns:r="http://schemas.openxmlformats.org/officeDocument/2006/relationships" xmlns:w="http://schemas.openxmlformats.org/wordprocessingml/2006/main">
+<w:styles xmlns:mc="http://schemas.openxmlformats.org/markup-compatibility/2006" xmlns:r="http://schemas.openxmlformats.org/officeDocument/2006/relationships" xmlns:w="http://schemas.openxmlformats.org/wordprocessingml/2006/main" xmlns:w14="http://schemas.microsoft.com/office/word/2010/wordml" xmlns:w15="http://schemas.microsoft.com/office/word/2012/wordml" mc:Ignorable="w14 w15">
   <w:docDefaults>
     <w:rPrDefault>
       <w:rPr>
@@ -859,144 +1465,378 @@
       </w:pPr>
     </w:pPrDefault>
   </w:docDefaults>
-  <w:latentStyles w:defLockedState="0" w:defUIPriority="99" w:defSemiHidden="1" w:defUnhideWhenUsed="1" w:defQFormat="0" w:count="267">
-    <w:lsdException w:name="Normal" w:semiHidden="0" w:uiPriority="0" w:unhideWhenUsed="0" w:qFormat="1"/>
-    <w:lsdException w:name="heading 1" w:semiHidden="0" w:uiPriority="9" w:unhideWhenUsed="0" w:qFormat="1"/>
-    <w:lsdException w:name="heading 2" w:uiPriority="9" w:qFormat="1"/>
-    <w:lsdException w:name="heading 3" w:uiPriority="9" w:qFormat="1"/>
-    <w:lsdException w:name="heading 4" w:uiPriority="9" w:qFormat="1"/>
-    <w:lsdException w:name="heading 5" w:uiPriority="9" w:qFormat="1"/>
-    <w:lsdException w:name="heading 6" w:uiPriority="9" w:qFormat="1"/>
-    <w:lsdException w:name="heading 7" w:uiPriority="9" w:qFormat="1"/>
-    <w:lsdException w:name="heading 8" w:uiPriority="9" w:qFormat="1"/>
-    <w:lsdException w:name="heading 9" w:uiPriority="9" w:qFormat="1"/>
-    <w:lsdException w:name="toc 1" w:uiPriority="39"/>
-    <w:lsdException w:name="toc 2" w:uiPriority="39"/>
-    <w:lsdException w:name="toc 3" w:uiPriority="39"/>
-    <w:lsdException w:name="toc 4" w:uiPriority="39"/>
-    <w:lsdException w:name="toc 5" w:uiPriority="39"/>
-    <w:lsdException w:name="toc 6" w:uiPriority="39"/>
-    <w:lsdException w:name="toc 7" w:uiPriority="39"/>
-    <w:lsdException w:name="toc 8" w:uiPriority="39"/>
-    <w:lsdException w:name="toc 9" w:uiPriority="39"/>
-    <w:lsdException w:name="caption" w:uiPriority="35" w:qFormat="1"/>
-    <w:lsdException w:name="Title" w:semiHidden="0" w:uiPriority="10" w:unhideWhenUsed="0" w:qFormat="1"/>
-    <w:lsdException w:name="Default Paragraph Font" w:uiPriority="1"/>
-    <w:lsdException w:name="Subtitle" w:semiHidden="0" w:uiPriority="11" w:unhideWhenUsed="0" w:qFormat="1"/>
-    <w:lsdException w:name="Strong" w:semiHidden="0" w:uiPriority="22" w:unhideWhenUsed="0" w:qFormat="1"/>
-    <w:lsdException w:name="Emphasis" w:semiHidden="0" w:uiPriority="20" w:unhideWhenUsed="0" w:qFormat="1"/>
-    <w:lsdException w:name="Table Grid" w:semiHidden="0" w:uiPriority="59" w:unhideWhenUsed="0"/>
-    <w:lsdException w:name="Placeholder Text" w:unhideWhenUsed="0"/>
-    <w:lsdException w:name="No Spacing" w:semiHidden="0" w:uiPriority="1" w:unhideWhenUsed="0" w:qFormat="1"/>
-    <w:lsdException w:name="Light Shading" w:semiHidden="0" w:uiPriority="60" w:unhideWhenUsed="0"/>
-    <w:lsdException w:name="Light List" w:semiHidden="0" w:uiPriority="61" w:unhideWhenUsed="0"/>
-    <w:lsdException w:name="Light Grid" w:semiHidden="0" w:uiPriority="62" w:unhideWhenUsed="0"/>
-    <w:lsdException w:name="Medium Shading 1" w:semiHidden="0" w:uiPriority="63" w:unhideWhenUsed="0"/>
-    <w:lsdException w:name="Medium Shading 2" w:semiHidden="0" w:uiPriority="64" w:unhideWhenUsed="0"/>
-    <w:lsdException w:name="Medium List 1" w:semiHidden="0" w:uiPriority="65" w:unhideWhenUsed="0"/>
-    <w:lsdException w:name="Medium List 2" w:semiHidden="0" w:uiPriority="66" w:unhideWhenUsed="0"/>
-    <w:lsdException w:name="Medium Grid 1" w:semiHidden="0" w:uiPriority="67" w:unhideWhenUsed="0"/>
-    <w:lsdException w:name="Medium Grid 2" w:semiHidden="0" w:uiPriority="68" w:unhideWhenUsed="0"/>
-    <w:lsdException w:name="Medium Grid 3" w:semiHidden="0" w:uiPriority="69" w:unhideWhenUsed="0"/>
-    <w:lsdException w:name="Dark List" w:semiHidden="0" w:uiPriority="70" w:unhideWhenUsed="0"/>
-    <w:lsdException w:name="Colorful Shading" w:semiHidden="0" w:uiPriority="71" w:unhideWhenUsed="0"/>
-    <w:lsdException w:name="Colorful List" w:semiHidden="0" w:uiPriority="72" w:unhideWhenUsed="0"/>
-    <w:lsdException w:name="Colorful Grid" w:semiHidden="0" w:uiPriority="73" w:unhideWhenUsed="0"/>
-    <w:lsdException w:name="Light Shading Accent 1" w:semiHidden="0" w:uiPriority="60" w:unhideWhenUsed="0"/>
-    <w:lsdException w:name="Light List Accent 1" w:semiHidden="0" w:uiPriority="61" w:unhideWhenUsed="0"/>
-    <w:lsdException w:name="Light Grid Accent 1" w:semiHidden="0" w:uiPriority="62" w:unhideWhenUsed="0"/>
-    <w:lsdException w:name="Medium Shading 1 Accent 1" w:semiHidden="0" w:uiPriority="63" w:unhideWhenUsed="0"/>
-    <w:lsdException w:name="Medium Shading 2 Accent 1" w:semiHidden="0" w:uiPriority="64" w:unhideWhenUsed="0"/>
-    <w:lsdException w:name="Medium List 1 Accent 1" w:semiHidden="0" w:uiPriority="65" w:unhideWhenUsed="0"/>
-    <w:lsdException w:name="Revision" w:unhideWhenUsed="0"/>
-    <w:lsdException w:name="List Paragraph" w:semiHidden="0" w:uiPriority="34" w:unhideWhenUsed="0" w:qFormat="1"/>
-    <w:lsdException w:name="Quote" w:semiHidden="0" w:uiPriority="29" w:unhideWhenUsed="0" w:qFormat="1"/>
-    <w:lsdException w:name="Intense Quote" w:semiHidden="0" w:uiPriority="30" w:unhideWhenUsed="0" w:qFormat="1"/>
-    <w:lsdException w:name="Medium List 2 Accent 1" w:semiHidden="0" w:uiPriority="66" w:unhideWhenUsed="0"/>
-    <w:lsdException w:name="Medium Grid 1 Accent 1" w:semiHidden="0" w:uiPriority="67" w:unhideWhenUsed="0"/>
-    <w:lsdException w:name="Medium Grid 2 Accent 1" w:semiHidden="0" w:uiPriority="68" w:unhideWhenUsed="0"/>
-    <w:lsdException w:name="Medium Grid 3 Accent 1" w:semiHidden="0" w:uiPriority="69" w:unhideWhenUsed="0"/>
-    <w:lsdException w:name="Dark List Accent 1" w:semiHidden="0" w:uiPriority="70" w:unhideWhenUsed="0"/>
-    <w:lsdException w:name="Colorful Shading Accent 1" w:semiHidden="0" w:uiPriority="71" w:unhideWhenUsed="0"/>
-    <w:lsdException w:name="Colorful List Accent 1" w:semiHidden="0" w:uiPriority="72" w:unhideWhenUsed="0"/>
-    <w:lsdException w:name="Colorful Grid Accent 1" w:semiHidden="0" w:uiPriority="73" w:unhideWhenUsed="0"/>
-    <w:lsdException w:name="Light Shading Accent 2" w:semiHidden="0" w:uiPriority="60" w:unhideWhenUsed="0"/>
-    <w:lsdException w:name="Light List Accent 2" w:semiHidden="0" w:uiPriority="61" w:unhideWhenUsed="0"/>
-    <w:lsdException w:name="Light Grid Accent 2" w:semiHidden="0" w:uiPriority="62" w:unhideWhenUsed="0"/>
-    <w:lsdException w:name="Medium Shading 1 Accent 2" w:semiHidden="0" w:uiPriority="63" w:unhideWhenUsed="0"/>
-    <w:lsdException w:name="Medium Shading 2 Accent 2" w:semiHidden="0" w:uiPriority="64" w:unhideWhenUsed="0"/>
-    <w:lsdException w:name="Medium List 1 Accent 2" w:semiHidden="0" w:uiPriority="65" w:unhideWhenUsed="0"/>
-    <w:lsdException w:name="Medium List 2 Accent 2" w:semiHidden="0" w:uiPriority="66" w:unhideWhenUsed="0"/>
-    <w:lsdException w:name="Medium Grid 1 Accent 2" w:semiHidden="0" w:uiPriority="67" w:unhideWhenUsed="0"/>
-    <w:lsdException w:name="Medium Grid 2 Accent 2" w:semiHidden="0" w:uiPriority="68" w:unhideWhenUsed="0"/>
-    <w:lsdException w:name="Medium Grid 3 Accent 2" w:semiHidden="0" w:uiPriority="69" w:unhideWhenUsed="0"/>
-    <w:lsdException w:name="Dark List Accent 2" w:semiHidden="0" w:uiPriority="70" w:unhideWhenUsed="0"/>
-    <w:lsdException w:name="Colorful Shading Accent 2" w:semiHidden="0" w:uiPriority="71" w:unhideWhenUsed="0"/>
-    <w:lsdException w:name="Colorful List Accent 2" w:semiHidden="0" w:uiPriority="72" w:unhideWhenUsed="0"/>
-    <w:lsdException w:name="Colorful Grid Accent 2" w:semiHidden="0" w:uiPriority="73" w:unhideWhenUsed="0"/>
-    <w:lsdException w:name="Light Shading Accent 3" w:semiHidden="0" w:uiPriority="60" w:unhideWhenUsed="0"/>
-    <w:lsdException w:name="Light List Accent 3" w:semiHidden="0" w:uiPriority="61" w:unhideWhenUsed="0"/>
-    <w:lsdException w:name="Light Grid Accent 3" w:semiHidden="0" w:uiPriority="62" w:unhideWhenUsed="0"/>
-    <w:lsdException w:name="Medium Shading 1 Accent 3" w:semiHidden="0" w:uiPriority="63" w:unhideWhenUsed="0"/>
-    <w:lsdException w:name="Medium Shading 2 Accent 3" w:semiHidden="0" w:uiPriority="64" w:unhideWhenUsed="0"/>
-    <w:lsdException w:name="Medium List 1 Accent 3" w:semiHidden="0" w:uiPriority="65" w:unhideWhenUsed="0"/>
-    <w:lsdException w:name="Medium List 2 Accent 3" w:semiHidden="0" w:uiPriority="66" w:unhideWhenUsed="0"/>
-    <w:lsdException w:name="Medium Grid 1 Accent 3" w:semiHidden="0" w:uiPriority="67" w:unhideWhenUsed="0"/>
-    <w:lsdException w:name="Medium Grid 2 Accent 3" w:semiHidden="0" w:uiPriority="68" w:unhideWhenUsed="0"/>
-    <w:lsdException w:name="Medium Grid 3 Accent 3" w:semiHidden="0" w:uiPriority="69" w:unhideWhenUsed="0"/>
-    <w:lsdException w:name="Dark List Accent 3" w:semiHidden="0" w:uiPriority="70" w:unhideWhenUsed="0"/>
-    <w:lsdException w:name="Colorful Shading Accent 3" w:semiHidden="0" w:uiPriority="71" w:unhideWhenUsed="0"/>
-    <w:lsdException w:name="Colorful List Accent 3" w:semiHidden="0" w:uiPriority="72" w:unhideWhenUsed="0"/>
-    <w:lsdException w:name="Colorful Grid Accent 3" w:semiHidden="0" w:uiPriority="73" w:unhideWhenUsed="0"/>
-    <w:lsdException w:name="Light Shading Accent 4" w:semiHidden="0" w:uiPriority="60" w:unhideWhenUsed="0"/>
-    <w:lsdException w:name="Light List Accent 4" w:semiHidden="0" w:uiPriority="61" w:unhideWhenUsed="0"/>
-    <w:lsdException w:name="Light Grid Accent 4" w:semiHidden="0" w:uiPriority="62" w:unhideWhenUsed="0"/>
-    <w:lsdException w:name="Medium Shading 1 Accent 4" w:semiHidden="0" w:uiPriority="63" w:unhideWhenUsed="0"/>
-    <w:lsdException w:name="Medium Shading 2 Accent 4" w:semiHidden="0" w:uiPriority="64" w:unhideWhenUsed="0"/>
-    <w:lsdException w:name="Medium List 1 Accent 4" w:semiHidden="0" w:uiPriority="65" w:unhideWhenUsed="0"/>
-    <w:lsdException w:name="Medium List 2 Accent 4" w:semiHidden="0" w:uiPriority="66" w:unhideWhenUsed="0"/>
-    <w:lsdException w:name="Medium Grid 1 Accent 4" w:semiHidden="0" w:uiPriority="67" w:unhideWhenUsed="0"/>
-    <w:lsdException w:name="Medium Grid 2 Accent 4" w:semiHidden="0" w:uiPriority="68" w:unhideWhenUsed="0"/>
-    <w:lsdException w:name="Medium Grid 3 Accent 4" w:semiHidden="0" w:uiPriority="69" w:unhideWhenUsed="0"/>
-    <w:lsdException w:name="Dark List Accent 4" w:semiHidden="0" w:uiPriority="70" w:unhideWhenUsed="0"/>
-    <w:lsdException w:name="Colorful Shading Accent 4" w:semiHidden="0" w:uiPriority="71" w:unhideWhenUsed="0"/>
-    <w:lsdException w:name="Colorful List Accent 4" w:semiHidden="0" w:uiPriority="72" w:unhideWhenUsed="0"/>
-    <w:lsdException w:name="Colorful Grid Accent 4" w:semiHidden="0" w:uiPriority="73" w:unhideWhenUsed="0"/>
-    <w:lsdException w:name="Light Shading Accent 5" w:semiHidden="0" w:uiPriority="60" w:unhideWhenUsed="0"/>
-    <w:lsdException w:name="Light List Accent 5" w:semiHidden="0" w:uiPriority="61" w:unhideWhenUsed="0"/>
-    <w:lsdException w:name="Light Grid Accent 5" w:semiHidden="0" w:uiPriority="62" w:unhideWhenUsed="0"/>
-    <w:lsdException w:name="Medium Shading 1 Accent 5" w:semiHidden="0" w:uiPriority="63" w:unhideWhenUsed="0"/>
-    <w:lsdException w:name="Medium Shading 2 Accent 5" w:semiHidden="0" w:uiPriority="64" w:unhideWhenUsed="0"/>
-    <w:lsdException w:name="Medium List 1 Accent 5" w:semiHidden="0" w:uiPriority="65" w:unhideWhenUsed="0"/>
-    <w:lsdException w:name="Medium List 2 Accent 5" w:semiHidden="0" w:uiPriority="66" w:unhideWhenUsed="0"/>
-    <w:lsdException w:name="Medium Grid 1 Accent 5" w:semiHidden="0" w:uiPriority="67" w:unhideWhenUsed="0"/>
-    <w:lsdException w:name="Medium Grid 2 Accent 5" w:semiHidden="0" w:uiPriority="68" w:unhideWhenUsed="0"/>
-    <w:lsdException w:name="Medium Grid 3 Accent 5" w:semiHidden="0" w:uiPriority="69" w:unhideWhenUsed="0"/>
-    <w:lsdException w:name="Dark List Accent 5" w:semiHidden="0" w:uiPriority="70" w:unhideWhenUsed="0"/>
-    <w:lsdException w:name="Colorful Shading Accent 5" w:semiHidden="0" w:uiPriority="71" w:unhideWhenUsed="0"/>
-    <w:lsdException w:name="Colorful List Accent 5" w:semiHidden="0" w:uiPriority="72" w:unhideWhenUsed="0"/>
-    <w:lsdException w:name="Colorful Grid Accent 5" w:semiHidden="0" w:uiPriority="73" w:unhideWhenUsed="0"/>
-    <w:lsdException w:name="Light Shading Accent 6" w:semiHidden="0" w:uiPriority="60" w:unhideWhenUsed="0"/>
-    <w:lsdException w:name="Light List Accent 6" w:semiHidden="0" w:uiPriority="61" w:unhideWhenUsed="0"/>
-    <w:lsdException w:name="Light Grid Accent 6" w:semiHidden="0" w:uiPriority="62" w:unhideWhenUsed="0"/>
-    <w:lsdException w:name="Medium Shading 1 Accent 6" w:semiHidden="0" w:uiPriority="63" w:unhideWhenUsed="0"/>
-    <w:lsdException w:name="Medium Shading 2 Accent 6" w:semiHidden="0" w:uiPriority="64" w:unhideWhenUsed="0"/>
-    <w:lsdException w:name="Medium List 1 Accent 6" w:semiHidden="0" w:uiPriority="65" w:unhideWhenUsed="0"/>
-    <w:lsdException w:name="Medium List 2 Accent 6" w:semiHidden="0" w:uiPriority="66" w:unhideWhenUsed="0"/>
-    <w:lsdException w:name="Medium Grid 1 Accent 6" w:semiHidden="0" w:uiPriority="67" w:unhideWhenUsed="0"/>
-    <w:lsdException w:name="Medium Grid 2 Accent 6" w:semiHidden="0" w:uiPriority="68" w:unhideWhenUsed="0"/>
-    <w:lsdException w:name="Medium Grid 3 Accent 6" w:semiHidden="0" w:uiPriority="69" w:unhideWhenUsed="0"/>
-    <w:lsdException w:name="Dark List Accent 6" w:semiHidden="0" w:uiPriority="70" w:unhideWhenUsed="0"/>
-    <w:lsdException w:name="Colorful Shading Accent 6" w:semiHidden="0" w:uiPriority="71" w:unhideWhenUsed="0"/>
-    <w:lsdException w:name="Colorful List Accent 6" w:semiHidden="0" w:uiPriority="72" w:unhideWhenUsed="0"/>
-    <w:lsdException w:name="Colorful Grid Accent 6" w:semiHidden="0" w:uiPriority="73" w:unhideWhenUsed="0"/>
-    <w:lsdException w:name="Subtle Emphasis" w:semiHidden="0" w:uiPriority="19" w:unhideWhenUsed="0" w:qFormat="1"/>
-    <w:lsdException w:name="Intense Emphasis" w:semiHidden="0" w:uiPriority="21" w:unhideWhenUsed="0" w:qFormat="1"/>
-    <w:lsdException w:name="Subtle Reference" w:semiHidden="0" w:uiPriority="31" w:unhideWhenUsed="0" w:qFormat="1"/>
-    <w:lsdException w:name="Intense Reference" w:semiHidden="0" w:uiPriority="32" w:unhideWhenUsed="0" w:qFormat="1"/>
-    <w:lsdException w:name="Book Title" w:semiHidden="0" w:uiPriority="33" w:unhideWhenUsed="0" w:qFormat="1"/>
-    <w:lsdException w:name="Bibliography" w:uiPriority="37"/>
-    <w:lsdException w:name="TOC Heading" w:uiPriority="39" w:qFormat="1"/>
+  <w:latentStyles w:defLockedState="0" w:defUIPriority="99" w:defSemiHidden="0" w:defUnhideWhenUsed="0" w:defQFormat="0" w:count="371">
+    <w:lsdException w:name="Normal" w:uiPriority="0" w:qFormat="1"/>
+    <w:lsdException w:name="heading 1" w:uiPriority="9" w:qFormat="1"/>
+    <w:lsdException w:name="heading 2" w:semiHidden="1" w:uiPriority="9" w:unhideWhenUsed="1" w:qFormat="1"/>
+    <w:lsdException w:name="heading 3" w:semiHidden="1" w:uiPriority="9" w:unhideWhenUsed="1" w:qFormat="1"/>
+    <w:lsdException w:name="heading 4" w:semiHidden="1" w:uiPriority="9" w:unhideWhenUsed="1" w:qFormat="1"/>
+    <w:lsdException w:name="heading 5" w:semiHidden="1" w:uiPriority="9" w:unhideWhenUsed="1" w:qFormat="1"/>
+    <w:lsdException w:name="heading 6" w:semiHidden="1" w:uiPriority="9" w:unhideWhenUsed="1" w:qFormat="1"/>
+    <w:lsdException w:name="heading 7" w:semiHidden="1" w:uiPriority="9" w:unhideWhenUsed="1" w:qFormat="1"/>
+    <w:lsdException w:name="heading 8" w:semiHidden="1" w:uiPriority="9" w:unhideWhenUsed="1" w:qFormat="1"/>
+    <w:lsdException w:name="heading 9" w:semiHidden="1" w:uiPriority="9" w:unhideWhenUsed="1" w:qFormat="1"/>
+    <w:lsdException w:name="index 1" w:semiHidden="1" w:unhideWhenUsed="1"/>
+    <w:lsdException w:name="index 2" w:semiHidden="1" w:unhideWhenUsed="1"/>
+    <w:lsdException w:name="index 3" w:semiHidden="1" w:unhideWhenUsed="1"/>
+    <w:lsdException w:name="index 4" w:semiHidden="1" w:unhideWhenUsed="1"/>
+    <w:lsdException w:name="index 5" w:semiHidden="1" w:unhideWhenUsed="1"/>
+    <w:lsdException w:name="index 6" w:semiHidden="1" w:unhideWhenUsed="1"/>
+    <w:lsdException w:name="index 7" w:semiHidden="1" w:unhideWhenUsed="1"/>
+    <w:lsdException w:name="index 8" w:semiHidden="1" w:unhideWhenUsed="1"/>
+    <w:lsdException w:name="index 9" w:semiHidden="1" w:unhideWhenUsed="1"/>
+    <w:lsdException w:name="toc 1" w:semiHidden="1" w:uiPriority="39" w:unhideWhenUsed="1"/>
+    <w:lsdException w:name="toc 2" w:semiHidden="1" w:uiPriority="39" w:unhideWhenUsed="1"/>
+    <w:lsdException w:name="toc 3" w:semiHidden="1" w:uiPriority="39" w:unhideWhenUsed="1"/>
+    <w:lsdException w:name="toc 4" w:semiHidden="1" w:uiPriority="39" w:unhideWhenUsed="1"/>
+    <w:lsdException w:name="toc 5" w:semiHidden="1" w:uiPriority="39" w:unhideWhenUsed="1"/>
+    <w:lsdException w:name="toc 6" w:semiHidden="1" w:uiPriority="39" w:unhideWhenUsed="1"/>
+    <w:lsdException w:name="toc 7" w:semiHidden="1" w:uiPriority="39" w:unhideWhenUsed="1"/>
+    <w:lsdException w:name="toc 8" w:semiHidden="1" w:uiPriority="39" w:unhideWhenUsed="1"/>
+    <w:lsdException w:name="toc 9" w:semiHidden="1" w:uiPriority="39" w:unhideWhenUsed="1"/>
+    <w:lsdException w:name="Normal Indent" w:semiHidden="1" w:unhideWhenUsed="1"/>
+    <w:lsdException w:name="footnote text" w:semiHidden="1" w:unhideWhenUsed="1"/>
+    <w:lsdException w:name="annotation text" w:semiHidden="1" w:unhideWhenUsed="1"/>
+    <w:lsdException w:name="header" w:semiHidden="1" w:unhideWhenUsed="1"/>
+    <w:lsdException w:name="footer" w:semiHidden="1" w:unhideWhenUsed="1"/>
+    <w:lsdException w:name="index heading" w:semiHidden="1" w:unhideWhenUsed="1"/>
+    <w:lsdException w:name="caption" w:semiHidden="1" w:uiPriority="35" w:unhideWhenUsed="1" w:qFormat="1"/>
+    <w:lsdException w:name="table of figures" w:semiHidden="1" w:unhideWhenUsed="1"/>
+    <w:lsdException w:name="envelope address" w:semiHidden="1" w:unhideWhenUsed="1"/>
+    <w:lsdException w:name="envelope return" w:semiHidden="1" w:unhideWhenUsed="1"/>
+    <w:lsdException w:name="footnote reference" w:semiHidden="1" w:unhideWhenUsed="1"/>
+    <w:lsdException w:name="annotation reference" w:semiHidden="1" w:unhideWhenUsed="1"/>
+    <w:lsdException w:name="line number" w:semiHidden="1" w:unhideWhenUsed="1"/>
+    <w:lsdException w:name="page number" w:semiHidden="1" w:unhideWhenUsed="1"/>
+    <w:lsdException w:name="endnote reference" w:semiHidden="1" w:unhideWhenUsed="1"/>
+    <w:lsdException w:name="endnote text" w:semiHidden="1" w:unhideWhenUsed="1"/>
+    <w:lsdException w:name="table of authorities" w:semiHidden="1" w:unhideWhenUsed="1"/>
+    <w:lsdException w:name="macro" w:semiHidden="1" w:unhideWhenUsed="1"/>
+    <w:lsdException w:name="toa heading" w:semiHidden="1" w:unhideWhenUsed="1"/>
+    <w:lsdException w:name="List" w:semiHidden="1" w:unhideWhenUsed="1"/>
+    <w:lsdException w:name="List Bullet" w:semiHidden="1" w:unhideWhenUsed="1"/>
+    <w:lsdException w:name="List Number" w:semiHidden="1" w:unhideWhenUsed="1"/>
+    <w:lsdException w:name="List 2" w:semiHidden="1" w:unhideWhenUsed="1"/>
+    <w:lsdException w:name="List 3" w:semiHidden="1" w:unhideWhenUsed="1"/>
+    <w:lsdException w:name="List 4" w:semiHidden="1" w:unhideWhenUsed="1"/>
+    <w:lsdException w:name="List 5" w:semiHidden="1" w:unhideWhenUsed="1"/>
+    <w:lsdException w:name="List Bullet 2" w:semiHidden="1" w:unhideWhenUsed="1"/>
+    <w:lsdException w:name="List Bullet 3" w:semiHidden="1" w:unhideWhenUsed="1"/>
+    <w:lsdException w:name="List Bullet 4" w:semiHidden="1" w:unhideWhenUsed="1"/>
+    <w:lsdException w:name="List Bullet 5" w:semiHidden="1" w:unhideWhenUsed="1"/>
+    <w:lsdException w:name="List Number 2" w:semiHidden="1" w:unhideWhenUsed="1"/>
+    <w:lsdException w:name="List Number 3" w:semiHidden="1" w:unhideWhenUsed="1"/>
+    <w:lsdException w:name="List Number 4" w:semiHidden="1" w:unhideWhenUsed="1"/>
+    <w:lsdException w:name="List Number 5" w:semiHidden="1" w:unhideWhenUsed="1"/>
+    <w:lsdException w:name="Title" w:uiPriority="10" w:qFormat="1"/>
+    <w:lsdException w:name="Closing" w:semiHidden="1" w:unhideWhenUsed="1"/>
+    <w:lsdException w:name="Signature" w:semiHidden="1" w:unhideWhenUsed="1"/>
+    <w:lsdException w:name="Default Paragraph Font" w:semiHidden="1" w:uiPriority="1" w:unhideWhenUsed="1"/>
+    <w:lsdException w:name="Body Text" w:semiHidden="1" w:unhideWhenUsed="1"/>
+    <w:lsdException w:name="Body Text Indent" w:semiHidden="1" w:unhideWhenUsed="1"/>
+    <w:lsdException w:name="List Continue" w:semiHidden="1" w:unhideWhenUsed="1"/>
+    <w:lsdException w:name="List Continue 2" w:semiHidden="1" w:unhideWhenUsed="1"/>
+    <w:lsdException w:name="List Continue 3" w:semiHidden="1" w:unhideWhenUsed="1"/>
+    <w:lsdException w:name="List Continue 4" w:semiHidden="1" w:unhideWhenUsed="1"/>
+    <w:lsdException w:name="List Continue 5" w:semiHidden="1" w:unhideWhenUsed="1"/>
+    <w:lsdException w:name="Message Header" w:semiHidden="1" w:unhideWhenUsed="1"/>
+    <w:lsdException w:name="Subtitle" w:uiPriority="11" w:qFormat="1"/>
+    <w:lsdException w:name="Salutation" w:semiHidden="1" w:unhideWhenUsed="1"/>
+    <w:lsdException w:name="Date" w:semiHidden="1" w:unhideWhenUsed="1"/>
+    <w:lsdException w:name="Body Text First Indent" w:semiHidden="1" w:unhideWhenUsed="1"/>
+    <w:lsdException w:name="Body Text First Indent 2" w:semiHidden="1" w:unhideWhenUsed="1"/>
+    <w:lsdException w:name="Note Heading" w:semiHidden="1" w:unhideWhenUsed="1"/>
+    <w:lsdException w:name="Body Text 2" w:semiHidden="1" w:unhideWhenUsed="1"/>
+    <w:lsdException w:name="Body Text 3" w:semiHidden="1" w:unhideWhenUsed="1"/>
+    <w:lsdException w:name="Body Text Indent 2" w:semiHidden="1" w:unhideWhenUsed="1"/>
+    <w:lsdException w:name="Body Text Indent 3" w:semiHidden="1" w:unhideWhenUsed="1"/>
+    <w:lsdException w:name="Block Text" w:semiHidden="1" w:unhideWhenUsed="1"/>
+    <w:lsdException w:name="Hyperlink" w:semiHidden="1" w:unhideWhenUsed="1"/>
+    <w:lsdException w:name="FollowedHyperlink" w:semiHidden="1" w:unhideWhenUsed="1"/>
+    <w:lsdException w:name="Strong" w:uiPriority="22" w:qFormat="1"/>
+    <w:lsdException w:name="Emphasis" w:uiPriority="20" w:qFormat="1"/>
+    <w:lsdException w:name="Document Map" w:semiHidden="1" w:unhideWhenUsed="1"/>
+    <w:lsdException w:name="Plain Text" w:semiHidden="1" w:unhideWhenUsed="1"/>
+    <w:lsdException w:name="E-mail Signature" w:semiHidden="1" w:unhideWhenUsed="1"/>
+    <w:lsdException w:name="HTML Top of Form" w:semiHidden="1" w:unhideWhenUsed="1"/>
+    <w:lsdException w:name="HTML Bottom of Form" w:semiHidden="1" w:unhideWhenUsed="1"/>
+    <w:lsdException w:name="Normal (Web)" w:semiHidden="1" w:unhideWhenUsed="1"/>
+    <w:lsdException w:name="HTML Acronym" w:semiHidden="1" w:unhideWhenUsed="1"/>
+    <w:lsdException w:name="HTML Address" w:semiHidden="1" w:unhideWhenUsed="1"/>
+    <w:lsdException w:name="HTML Cite" w:semiHidden="1" w:unhideWhenUsed="1"/>
+    <w:lsdException w:name="HTML Code" w:semiHidden="1" w:unhideWhenUsed="1"/>
+    <w:lsdException w:name="HTML Definition" w:semiHidden="1" w:unhideWhenUsed="1"/>
+    <w:lsdException w:name="HTML Keyboard" w:semiHidden="1" w:unhideWhenUsed="1"/>
+    <w:lsdException w:name="HTML Preformatted" w:semiHidden="1" w:unhideWhenUsed="1"/>
+    <w:lsdException w:name="HTML Sample" w:semiHidden="1" w:unhideWhenUsed="1"/>
+    <w:lsdException w:name="HTML Typewriter" w:semiHidden="1" w:unhideWhenUsed="1"/>
+    <w:lsdException w:name="HTML Variable" w:semiHidden="1" w:unhideWhenUsed="1"/>
+    <w:lsdException w:name="Normal Table" w:semiHidden="1" w:unhideWhenUsed="1"/>
+    <w:lsdException w:name="annotation subject" w:semiHidden="1" w:unhideWhenUsed="1"/>
+    <w:lsdException w:name="No List" w:semiHidden="1" w:unhideWhenUsed="1"/>
+    <w:lsdException w:name="Outline List 1" w:semiHidden="1" w:unhideWhenUsed="1"/>
+    <w:lsdException w:name="Outline List 2" w:semiHidden="1" w:unhideWhenUsed="1"/>
+    <w:lsdException w:name="Outline List 3" w:semiHidden="1" w:unhideWhenUsed="1"/>
+    <w:lsdException w:name="Table Simple 1" w:semiHidden="1" w:unhideWhenUsed="1"/>
+    <w:lsdException w:name="Table Simple 2" w:semiHidden="1" w:unhideWhenUsed="1"/>
+    <w:lsdException w:name="Table Simple 3" w:semiHidden="1" w:unhideWhenUsed="1"/>
+    <w:lsdException w:name="Table Classic 1" w:semiHidden="1" w:unhideWhenUsed="1"/>
+    <w:lsdException w:name="Table Classic 2" w:semiHidden="1" w:unhideWhenUsed="1"/>
+    <w:lsdException w:name="Table Classic 3" w:semiHidden="1" w:unhideWhenUsed="1"/>
+    <w:lsdException w:name="Table Classic 4" w:semiHidden="1" w:unhideWhenUsed="1"/>
+    <w:lsdException w:name="Table Colorful 1" w:semiHidden="1" w:unhideWhenUsed="1"/>
+    <w:lsdException w:name="Table Colorful 2" w:semiHidden="1" w:unhideWhenUsed="1"/>
+    <w:lsdException w:name="Table Colorful 3" w:semiHidden="1" w:unhideWhenUsed="1"/>
+    <w:lsdException w:name="Table Columns 1" w:semiHidden="1" w:unhideWhenUsed="1"/>
+    <w:lsdException w:name="Table Columns 2" w:semiHidden="1" w:unhideWhenUsed="1"/>
+    <w:lsdException w:name="Table Columns 3" w:semiHidden="1" w:unhideWhenUsed="1"/>
+    <w:lsdException w:name="Table Columns 4" w:semiHidden="1" w:unhideWhenUsed="1"/>
+    <w:lsdException w:name="Table Columns 5" w:semiHidden="1" w:unhideWhenUsed="1"/>
+    <w:lsdException w:name="Table Grid 1" w:semiHidden="1" w:unhideWhenUsed="1"/>
+    <w:lsdException w:name="Table Grid 2" w:semiHidden="1" w:unhideWhenUsed="1"/>
+    <w:lsdException w:name="Table Grid 3" w:semiHidden="1" w:unhideWhenUsed="1"/>
+    <w:lsdException w:name="Table Grid 4" w:semiHidden="1" w:unhideWhenUsed="1"/>
+    <w:lsdException w:name="Table Grid 5" w:semiHidden="1" w:unhideWhenUsed="1"/>
+    <w:lsdException w:name="Table Grid 6" w:semiHidden="1" w:unhideWhenUsed="1"/>
+    <w:lsdException w:name="Table Grid 7" w:semiHidden="1" w:unhideWhenUsed="1"/>
+    <w:lsdException w:name="Table Grid 8" w:semiHidden="1" w:unhideWhenUsed="1"/>
+    <w:lsdException w:name="Table List 1" w:semiHidden="1" w:unhideWhenUsed="1"/>
+    <w:lsdException w:name="Table List 2" w:semiHidden="1" w:unhideWhenUsed="1"/>
+    <w:lsdException w:name="Table List 3" w:semiHidden="1" w:unhideWhenUsed="1"/>
+    <w:lsdException w:name="Table List 4" w:semiHidden="1" w:unhideWhenUsed="1"/>
+    <w:lsdException w:name="Table List 5" w:semiHidden="1" w:unhideWhenUsed="1"/>
+    <w:lsdException w:name="Table List 6" w:semiHidden="1" w:unhideWhenUsed="1"/>
+    <w:lsdException w:name="Table List 7" w:semiHidden="1" w:unhideWhenUsed="1"/>
+    <w:lsdException w:name="Table List 8" w:semiHidden="1" w:unhideWhenUsed="1"/>
+    <w:lsdException w:name="Table 3D effects 1" w:semiHidden="1" w:unhideWhenUsed="1"/>
+    <w:lsdException w:name="Table 3D effects 2" w:semiHidden="1" w:unhideWhenUsed="1"/>
+    <w:lsdException w:name="Table 3D effects 3" w:semiHidden="1" w:unhideWhenUsed="1"/>
+    <w:lsdException w:name="Table Contemporary" w:semiHidden="1" w:unhideWhenUsed="1"/>
+    <w:lsdException w:name="Table Elegant" w:semiHidden="1" w:unhideWhenUsed="1"/>
+    <w:lsdException w:name="Table Professional" w:semiHidden="1" w:unhideWhenUsed="1"/>
+    <w:lsdException w:name="Table Subtle 1" w:semiHidden="1" w:unhideWhenUsed="1"/>
+    <w:lsdException w:name="Table Subtle 2" w:semiHidden="1" w:unhideWhenUsed="1"/>
+    <w:lsdException w:name="Table Web 1" w:semiHidden="1" w:unhideWhenUsed="1"/>
+    <w:lsdException w:name="Table Web 2" w:semiHidden="1" w:unhideWhenUsed="1"/>
+    <w:lsdException w:name="Table Web 3" w:semiHidden="1" w:unhideWhenUsed="1"/>
+    <w:lsdException w:name="Balloon Text" w:semiHidden="1" w:unhideWhenUsed="1"/>
+    <w:lsdException w:name="Table Grid" w:uiPriority="59"/>
+    <w:lsdException w:name="Table Theme" w:semiHidden="1" w:unhideWhenUsed="1"/>
+    <w:lsdException w:name="Placeholder Text" w:semiHidden="1"/>
+    <w:lsdException w:name="No Spacing" w:uiPriority="1" w:qFormat="1"/>
+    <w:lsdException w:name="Light Shading" w:uiPriority="60"/>
+    <w:lsdException w:name="Light List" w:uiPriority="61"/>
+    <w:lsdException w:name="Light Grid" w:uiPriority="62"/>
+    <w:lsdException w:name="Medium Shading 1" w:uiPriority="63"/>
+    <w:lsdException w:name="Medium Shading 2" w:uiPriority="64"/>
+    <w:lsdException w:name="Medium List 1" w:uiPriority="65"/>
+    <w:lsdException w:name="Medium List 2" w:uiPriority="66"/>
+    <w:lsdException w:name="Medium Grid 1" w:uiPriority="67"/>
+    <w:lsdException w:name="Medium Grid 2" w:uiPriority="68"/>
+    <w:lsdException w:name="Medium Grid 3" w:uiPriority="69"/>
+    <w:lsdException w:name="Dark List" w:uiPriority="70"/>
+    <w:lsdException w:name="Colorful Shading" w:uiPriority="71"/>
+    <w:lsdException w:name="Colorful List" w:uiPriority="72"/>
+    <w:lsdException w:name="Colorful Grid" w:uiPriority="73"/>
+    <w:lsdException w:name="Light Shading Accent 1" w:uiPriority="60"/>
+    <w:lsdException w:name="Light List Accent 1" w:uiPriority="61"/>
+    <w:lsdException w:name="Light Grid Accent 1" w:uiPriority="62"/>
+    <w:lsdException w:name="Medium Shading 1 Accent 1" w:uiPriority="63"/>
+    <w:lsdException w:name="Medium Shading 2 Accent 1" w:uiPriority="64"/>
+    <w:lsdException w:name="Medium List 1 Accent 1" w:uiPriority="65"/>
+    <w:lsdException w:name="Revision" w:semiHidden="1"/>
+    <w:lsdException w:name="List Paragraph" w:uiPriority="34" w:qFormat="1"/>
+    <w:lsdException w:name="Quote" w:uiPriority="29" w:qFormat="1"/>
+    <w:lsdException w:name="Intense Quote" w:uiPriority="30" w:qFormat="1"/>
+    <w:lsdException w:name="Medium List 2 Accent 1" w:uiPriority="66"/>
+    <w:lsdException w:name="Medium Grid 1 Accent 1" w:uiPriority="67"/>
+    <w:lsdException w:name="Medium Grid 2 Accent 1" w:uiPriority="68"/>
+    <w:lsdException w:name="Medium Grid 3 Accent 1" w:uiPriority="69"/>
+    <w:lsdException w:name="Dark List Accent 1" w:uiPriority="70"/>
+    <w:lsdException w:name="Colorful Shading Accent 1" w:uiPriority="71"/>
+    <w:lsdException w:name="Colorful List Accent 1" w:uiPriority="72"/>
+    <w:lsdException w:name="Colorful Grid Accent 1" w:uiPriority="73"/>
+    <w:lsdException w:name="Light Shading Accent 2" w:uiPriority="60"/>
+    <w:lsdException w:name="Light List Accent 2" w:uiPriority="61"/>
+    <w:lsdException w:name="Light Grid Accent 2" w:uiPriority="62"/>
+    <w:lsdException w:name="Medium Shading 1 Accent 2" w:uiPriority="63"/>
+    <w:lsdException w:name="Medium Shading 2 Accent 2" w:uiPriority="64"/>
+    <w:lsdException w:name="Medium List 1 Accent 2" w:uiPriority="65"/>
+    <w:lsdException w:name="Medium List 2 Accent 2" w:uiPriority="66"/>
+    <w:lsdException w:name="Medium Grid 1 Accent 2" w:uiPriority="67"/>
+    <w:lsdException w:name="Medium Grid 2 Accent 2" w:uiPriority="68"/>
+    <w:lsdException w:name="Medium Grid 3 Accent 2" w:uiPriority="69"/>
+    <w:lsdException w:name="Dark List Accent 2" w:uiPriority="70"/>
+    <w:lsdException w:name="Colorful Shading Accent 2" w:uiPriority="71"/>
+    <w:lsdException w:name="Colorful List Accent 2" w:uiPriority="72"/>
+    <w:lsdException w:name="Colorful Grid Accent 2" w:uiPriority="73"/>
+    <w:lsdException w:name="Light Shading Accent 3" w:uiPriority="60"/>
+    <w:lsdException w:name="Light List Accent 3" w:uiPriority="61"/>
+    <w:lsdException w:name="Light Grid Accent 3" w:uiPriority="62"/>
+    <w:lsdException w:name="Medium Shading 1 Accent 3" w:uiPriority="63"/>
+    <w:lsdException w:name="Medium Shading 2 Accent 3" w:uiPriority="64"/>
+    <w:lsdException w:name="Medium List 1 Accent 3" w:uiPriority="65"/>
+    <w:lsdException w:name="Medium List 2 Accent 3" w:uiPriority="66"/>
+    <w:lsdException w:name="Medium Grid 1 Accent 3" w:uiPriority="67"/>
+    <w:lsdException w:name="Medium Grid 2 Accent 3" w:uiPriority="68"/>
+    <w:lsdException w:name="Medium Grid 3 Accent 3" w:uiPriority="69"/>
+    <w:lsdException w:name="Dark List Accent 3" w:uiPriority="70"/>
+    <w:lsdException w:name="Colorful Shading Accent 3" w:uiPriority="71"/>
+    <w:lsdException w:name="Colorful List Accent 3" w:uiPriority="72"/>
+    <w:lsdException w:name="Colorful Grid Accent 3" w:uiPriority="73"/>
+    <w:lsdException w:name="Light Shading Accent 4" w:uiPriority="60"/>
+    <w:lsdException w:name="Light List Accent 4" w:uiPriority="61"/>
+    <w:lsdException w:name="Light Grid Accent 4" w:uiPriority="62"/>
+    <w:lsdException w:name="Medium Shading 1 Accent 4" w:uiPriority="63"/>
+    <w:lsdException w:name="Medium Shading 2 Accent 4" w:uiPriority="64"/>
+    <w:lsdException w:name="Medium List 1 Accent 4" w:uiPriority="65"/>
+    <w:lsdException w:name="Medium List 2 Accent 4" w:uiPriority="66"/>
+    <w:lsdException w:name="Medium Grid 1 Accent 4" w:uiPriority="67"/>
+    <w:lsdException w:name="Medium Grid 2 Accent 4" w:uiPriority="68"/>
+    <w:lsdException w:name="Medium Grid 3 Accent 4" w:uiPriority="69"/>
+    <w:lsdException w:name="Dark List Accent 4" w:uiPriority="70"/>
+    <w:lsdException w:name="Colorful Shading Accent 4" w:uiPriority="71"/>
+    <w:lsdException w:name="Colorful List Accent 4" w:uiPriority="72"/>
+    <w:lsdException w:name="Colorful Grid Accent 4" w:uiPriority="73"/>
+    <w:lsdException w:name="Light Shading Accent 5" w:uiPriority="60"/>
+    <w:lsdException w:name="Light List Accent 5" w:uiPriority="61"/>
+    <w:lsdException w:name="Light Grid Accent 5" w:uiPriority="62"/>
+    <w:lsdException w:name="Medium Shading 1 Accent 5" w:uiPriority="63"/>
+    <w:lsdException w:name="Medium Shading 2 Accent 5" w:uiPriority="64"/>
+    <w:lsdException w:name="Medium List 1 Accent 5" w:uiPriority="65"/>
+    <w:lsdException w:name="Medium List 2 Accent 5" w:uiPriority="66"/>
+    <w:lsdException w:name="Medium Grid 1 Accent 5" w:uiPriority="67"/>
+    <w:lsdException w:name="Medium Grid 2 Accent 5" w:uiPriority="68"/>
+    <w:lsdException w:name="Medium Grid 3 Accent 5" w:uiPriority="69"/>
+    <w:lsdException w:name="Dark List Accent 5" w:uiPriority="70"/>
+    <w:lsdException w:name="Colorful Shading Accent 5" w:uiPriority="71"/>
+    <w:lsdException w:name="Colorful List Accent 5" w:uiPriority="72"/>
+    <w:lsdException w:name="Colorful Grid Accent 5" w:uiPriority="73"/>
+    <w:lsdException w:name="Light Shading Accent 6" w:uiPriority="60"/>
+    <w:lsdException w:name="Light List Accent 6" w:uiPriority="61"/>
+    <w:lsdException w:name="Light Grid Accent 6" w:uiPriority="62"/>
+    <w:lsdException w:name="Medium Shading 1 Accent 6" w:uiPriority="63"/>
+    <w:lsdException w:name="Medium Shading 2 Accent 6" w:uiPriority="64"/>
+    <w:lsdException w:name="Medium List 1 Accent 6" w:uiPriority="65"/>
+    <w:lsdException w:name="Medium List 2 Accent 6" w:uiPriority="66"/>
+    <w:lsdException w:name="Medium Grid 1 Accent 6" w:uiPriority="67"/>
+    <w:lsdException w:name="Medium Grid 2 Accent 6" w:uiPriority="68"/>
+    <w:lsdException w:name="Medium Grid 3 Accent 6" w:uiPriority="69"/>
+    <w:lsdException w:name="Dark List Accent 6" w:uiPriority="70"/>
+    <w:lsdException w:name="Colorful Shading Accent 6" w:uiPriority="71"/>
+    <w:lsdException w:name="Colorful List Accent 6" w:uiPriority="72"/>
+    <w:lsdException w:name="Colorful Grid Accent 6" w:uiPriority="73"/>
+    <w:lsdException w:name="Subtle Emphasis" w:uiPriority="19" w:qFormat="1"/>
+    <w:lsdException w:name="Intense Emphasis" w:uiPriority="21" w:qFormat="1"/>
+    <w:lsdException w:name="Subtle Reference" w:uiPriority="31" w:qFormat="1"/>
+    <w:lsdException w:name="Intense Reference" w:uiPriority="32" w:qFormat="1"/>
+    <w:lsdException w:name="Book Title" w:uiPriority="33" w:qFormat="1"/>
+    <w:lsdException w:name="Bibliography" w:semiHidden="1" w:uiPriority="37" w:unhideWhenUsed="1"/>
+    <w:lsdException w:name="TOC Heading" w:semiHidden="1" w:uiPriority="39" w:unhideWhenUsed="1" w:qFormat="1"/>
+    <w:lsdException w:name="Plain Table 1" w:uiPriority="41"/>
+    <w:lsdException w:name="Plain Table 2" w:uiPriority="42"/>
+    <w:lsdException w:name="Plain Table 3" w:uiPriority="43"/>
+    <w:lsdException w:name="Plain Table 4" w:uiPriority="44"/>
+    <w:lsdException w:name="Plain Table 5" w:uiPriority="45"/>
+    <w:lsdException w:name="Grid Table Light" w:uiPriority="40"/>
+    <w:lsdException w:name="Grid Table 1 Light" w:uiPriority="46"/>
+    <w:lsdException w:name="Grid Table 2" w:uiPriority="47"/>
+    <w:lsdException w:name="Grid Table 3" w:uiPriority="48"/>
+    <w:lsdException w:name="Grid Table 4" w:uiPriority="49"/>
+    <w:lsdException w:name="Grid Table 5 Dark" w:uiPriority="50"/>
+    <w:lsdException w:name="Grid Table 6 Colorful" w:uiPriority="51"/>
+    <w:lsdException w:name="Grid Table 7 Colorful" w:uiPriority="52"/>
+    <w:lsdException w:name="Grid Table 1 Light Accent 1" w:uiPriority="46"/>
+    <w:lsdException w:name="Grid Table 2 Accent 1" w:uiPriority="47"/>
+    <w:lsdException w:name="Grid Table 3 Accent 1" w:uiPriority="48"/>
+    <w:lsdException w:name="Grid Table 4 Accent 1" w:uiPriority="49"/>
+    <w:lsdException w:name="Grid Table 5 Dark Accent 1" w:uiPriority="50"/>
+    <w:lsdException w:name="Grid Table 6 Colorful Accent 1" w:uiPriority="51"/>
+    <w:lsdException w:name="Grid Table 7 Colorful Accent 1" w:uiPriority="52"/>
+    <w:lsdException w:name="Grid Table 1 Light Accent 2" w:uiPriority="46"/>
+    <w:lsdException w:name="Grid Table 2 Accent 2" w:uiPriority="47"/>
+    <w:lsdException w:name="Grid Table 3 Accent 2" w:uiPriority="48"/>
+    <w:lsdException w:name="Grid Table 4 Accent 2" w:uiPriority="49"/>
+    <w:lsdException w:name="Grid Table 5 Dark Accent 2" w:uiPriority="50"/>
+    <w:lsdException w:name="Grid Table 6 Colorful Accent 2" w:uiPriority="51"/>
+    <w:lsdException w:name="Grid Table 7 Colorful Accent 2" w:uiPriority="52"/>
+    <w:lsdException w:name="Grid Table 1 Light Accent 3" w:uiPriority="46"/>
+    <w:lsdException w:name="Grid Table 2 Accent 3" w:uiPriority="47"/>
+    <w:lsdException w:name="Grid Table 3 Accent 3" w:uiPriority="48"/>
+    <w:lsdException w:name="Grid Table 4 Accent 3" w:uiPriority="49"/>
+    <w:lsdException w:name="Grid Table 5 Dark Accent 3" w:uiPriority="50"/>
+    <w:lsdException w:name="Grid Table 6 Colorful Accent 3" w:uiPriority="51"/>
+    <w:lsdException w:name="Grid Table 7 Colorful Accent 3" w:uiPriority="52"/>
+    <w:lsdException w:name="Grid Table 1 Light Accent 4" w:uiPriority="46"/>
+    <w:lsdException w:name="Grid Table 2 Accent 4" w:uiPriority="47"/>
+    <w:lsdException w:name="Grid Table 3 Accent 4" w:uiPriority="48"/>
+    <w:lsdException w:name="Grid Table 4 Accent 4" w:uiPriority="49"/>
+    <w:lsdException w:name="Grid Table 5 Dark Accent 4" w:uiPriority="50"/>
+    <w:lsdException w:name="Grid Table 6 Colorful Accent 4" w:uiPriority="51"/>
+    <w:lsdException w:name="Grid Table 7 Colorful Accent 4" w:uiPriority="52"/>
+    <w:lsdException w:name="Grid Table 1 Light Accent 5" w:uiPriority="46"/>
+    <w:lsdException w:name="Grid Table 2 Accent 5" w:uiPriority="47"/>
+    <w:lsdException w:name="Grid Table 3 Accent 5" w:uiPriority="48"/>
+    <w:lsdException w:name="Grid Table 4 Accent 5" w:uiPriority="49"/>
+    <w:lsdException w:name="Grid Table 5 Dark Accent 5" w:uiPriority="50"/>
+    <w:lsdException w:name="Grid Table 6 Colorful Accent 5" w:uiPriority="51"/>
+    <w:lsdException w:name="Grid Table 7 Colorful Accent 5" w:uiPriority="52"/>
+    <w:lsdException w:name="Grid Table 1 Light Accent 6" w:uiPriority="46"/>
+    <w:lsdException w:name="Grid Table 2 Accent 6" w:uiPriority="47"/>
+    <w:lsdException w:name="Grid Table 3 Accent 6" w:uiPriority="48"/>
+    <w:lsdException w:name="Grid Table 4 Accent 6" w:uiPriority="49"/>
+    <w:lsdException w:name="Grid Table 5 Dark Accent 6" w:uiPriority="50"/>
+    <w:lsdException w:name="Grid Table 6 Colorful Accent 6" w:uiPriority="51"/>
+    <w:lsdException w:name="Grid Table 7 Colorful Accent 6" w:uiPriority="52"/>
+    <w:lsdException w:name="List Table 1 Light" w:uiPriority="46"/>
+    <w:lsdException w:name="List Table 2" w:uiPriority="47"/>
+    <w:lsdException w:name="List Table 3" w:uiPriority="48"/>
+    <w:lsdException w:name="List Table 4" w:uiPriority="49"/>
+    <w:lsdException w:name="List Table 5 Dark" w:uiPriority="50"/>
+    <w:lsdException w:name="List Table 6 Colorful" w:uiPriority="51"/>
+    <w:lsdException w:name="List Table 7 Colorful" w:uiPriority="52"/>
+    <w:lsdException w:name="List Table 1 Light Accent 1" w:uiPriority="46"/>
+    <w:lsdException w:name="List Table 2 Accent 1" w:uiPriority="47"/>
+    <w:lsdException w:name="List Table 3 Accent 1" w:uiPriority="48"/>
+    <w:lsdException w:name="List Table 4 Accent 1" w:uiPriority="49"/>
+    <w:lsdException w:name="List Table 5 Dark Accent 1" w:uiPriority="50"/>
+    <w:lsdException w:name="List Table 6 Colorful Accent 1" w:uiPriority="51"/>
+    <w:lsdException w:name="List Table 7 Colorful Accent 1" w:uiPriority="52"/>
+    <w:lsdException w:name="List Table 1 Light Accent 2" w:uiPriority="46"/>
+    <w:lsdException w:name="List Table 2 Accent 2" w:uiPriority="47"/>
+    <w:lsdException w:name="List Table 3 Accent 2" w:uiPriority="48"/>
+    <w:lsdException w:name="List Table 4 Accent 2" w:uiPriority="49"/>
+    <w:lsdException w:name="List Table 5 Dark Accent 2" w:uiPriority="50"/>
+    <w:lsdException w:name="List Table 6 Colorful Accent 2" w:uiPriority="51"/>
+    <w:lsdException w:name="List Table 7 Colorful Accent 2" w:uiPriority="52"/>
+    <w:lsdException w:name="List Table 1 Light Accent 3" w:uiPriority="46"/>
+    <w:lsdException w:name="List Table 2 Accent 3" w:uiPriority="47"/>
+    <w:lsdException w:name="List Table 3 Accent 3" w:uiPriority="48"/>
+    <w:lsdException w:name="List Table 4 Accent 3" w:uiPriority="49"/>
+    <w:lsdException w:name="List Table 5 Dark Accent 3" w:uiPriority="50"/>
+    <w:lsdException w:name="List Table 6 Colorful Accent 3" w:uiPriority="51"/>
+    <w:lsdException w:name="List Table 7 Colorful Accent 3" w:uiPriority="52"/>
+    <w:lsdException w:name="List Table 1 Light Accent 4" w:uiPriority="46"/>
+    <w:lsdException w:name="List Table 2 Accent 4" w:uiPriority="47"/>
+    <w:lsdException w:name="List Table 3 Accent 4" w:uiPriority="48"/>
+    <w:lsdException w:name="List Table 4 Accent 4" w:uiPriority="49"/>
+    <w:lsdException w:name="List Table 5 Dark Accent 4" w:uiPriority="50"/>
+    <w:lsdException w:name="List Table 6 Colorful Accent 4" w:uiPriority="51"/>
+    <w:lsdException w:name="List Table 7 Colorful Accent 4" w:uiPriority="52"/>
+    <w:lsdException w:name="List Table 1 Light Accent 5" w:uiPriority="46"/>
+    <w:lsdException w:name="List Table 2 Accent 5" w:uiPriority="47"/>
+    <w:lsdException w:name="List Table 3 Accent 5" w:uiPriority="48"/>
+    <w:lsdException w:name="List Table 4 Accent 5" w:uiPriority="49"/>
+    <w:lsdException w:name="List Table 5 Dark Accent 5" w:uiPriority="50"/>
+    <w:lsdException w:name="List Table 6 Colorful Accent 5" w:uiPriority="51"/>
+    <w:lsdException w:name="List Table 7 Colorful Accent 5" w:uiPriority="52"/>
+    <w:lsdException w:name="List Table 1 Light Accent 6" w:uiPriority="46"/>
+    <w:lsdException w:name="List Table 2 Accent 6" w:uiPriority="47"/>
+    <w:lsdException w:name="List Table 3 Accent 6" w:uiPriority="48"/>
+    <w:lsdException w:name="List Table 4 Accent 6" w:uiPriority="49"/>
+    <w:lsdException w:name="List Table 5 Dark Accent 6" w:uiPriority="50"/>
+    <w:lsdException w:name="List Table 6 Colorful Accent 6" w:uiPriority="51"/>
+    <w:lsdException w:name="List Table 7 Colorful Accent 6" w:uiPriority="52"/>
   </w:latentStyles>
   <w:style w:type="paragraph" w:default="1" w:styleId="Normal">
     <w:name w:val="Normal"/>
@@ -1037,7 +1877,6 @@
     <w:uiPriority w:val="99"/>
     <w:semiHidden/>
     <w:unhideWhenUsed/>
-    <w:qFormat/>
     <w:tblPr>
       <w:tblInd w:w="0" w:type="dxa"/>
       <w:tblCellMar>

</xml_diff>